<commit_message>
fix bug in word_web_nav.js, for vertical scroll bar
</commit_message>
<xml_diff>
--- a/docs/development-docs/web-page--structure--css--jquery.docx
+++ b/docs/development-docs/web-page--structure--css--jquery.docx
@@ -89,6 +89,18 @@
         </w:numPr>
       </w:pPr>
       <w:r>
+        <w:t>Specifies where the web-page structure is implemented.</w:t>
+      </w:r>
+    </w:p>
+    <w:p>
+      <w:pPr>
+        <w:pStyle w:val="ListParagraph"/>
+        <w:numPr>
+          <w:ilvl w:val="1"/>
+          <w:numId w:val="39"/>
+        </w:numPr>
+      </w:pPr>
+      <w:r>
         <w:t>Describes how to fix the page-width problem in Word’s HTML.</w:t>
       </w:r>
     </w:p>
@@ -149,6 +161,80 @@
         <w:t>This document was created by the WWN author for his own use in developing WWN.  It is included in the WWN repo, as other developers may find it useful.</w:t>
       </w:r>
     </w:p>
+    <w:p>
+      <w:pPr>
+        <w:pStyle w:val="Heading1"/>
+      </w:pPr>
+      <w:r>
+        <w:t>We</w:t>
+      </w:r>
+      <w:r>
+        <w:t>b</w:t>
+      </w:r>
+      <w:r>
+        <w:t>-page structure</w:t>
+      </w:r>
+    </w:p>
+    <w:p/>
+    <w:p>
+      <w:pPr>
+        <w:pStyle w:val="ListParagraph"/>
+        <w:numPr>
+          <w:ilvl w:val="0"/>
+          <w:numId w:val="183"/>
+        </w:numPr>
+      </w:pPr>
+      <w:r>
+        <w:t xml:space="preserve">The web-page structure is </w:t>
+      </w:r>
+      <w:r>
+        <w:t xml:space="preserve">implemented in these files, and </w:t>
+      </w:r>
+      <w:r>
+        <w:t>described in the comments:</w:t>
+      </w:r>
+    </w:p>
+    <w:p>
+      <w:pPr>
+        <w:pStyle w:val="ListParagraph"/>
+        <w:numPr>
+          <w:ilvl w:val="1"/>
+          <w:numId w:val="183"/>
+        </w:numPr>
+      </w:pPr>
+      <w:r>
+        <w:t>word_web_nav.css</w:t>
+      </w:r>
+    </w:p>
+    <w:p>
+      <w:pPr>
+        <w:pStyle w:val="ListParagraph"/>
+        <w:numPr>
+          <w:ilvl w:val="1"/>
+          <w:numId w:val="183"/>
+        </w:numPr>
+      </w:pPr>
+      <w:r>
+        <w:t>word_web_nav.js</w:t>
+      </w:r>
+    </w:p>
+    <w:p/>
+    <w:p>
+      <w:pPr>
+        <w:pStyle w:val="ListParagraph"/>
+        <w:numPr>
+          <w:ilvl w:val="0"/>
+          <w:numId w:val="183"/>
+        </w:numPr>
+      </w:pPr>
+      <w:r>
+        <w:t xml:space="preserve">The layout is specified in this design-document:  </w:t>
+      </w:r>
+      <w:r>
+        <w:t>web-page--structure--design.vsd</w:t>
+      </w:r>
+    </w:p>
+    <w:p/>
     <w:p>
       <w:pPr>
         <w:pStyle w:val="Heading1"/>
@@ -385,6 +471,7 @@
         </w:numPr>
       </w:pPr>
       <w:r>
+        <w:lastRenderedPageBreak/>
         <w:t>Linked:  adds html tag with link to file, see pic below</w:t>
       </w:r>
     </w:p>
@@ -508,7 +595,6 @@
         <w:rPr>
           <w:noProof/>
         </w:rPr>
-        <w:lastRenderedPageBreak/>
         <w:drawing>
           <wp:inline distT="0" distB="0" distL="0" distR="0" wp14:anchorId="54741692" wp14:editId="0492BD14">
             <wp:extent cx="3829584" cy="3410426"/>
@@ -873,7 +959,6 @@
         </w:numPr>
       </w:pPr>
       <w:r>
-        <w:lastRenderedPageBreak/>
         <w:t>CSS Layout - width and max-width</w:t>
       </w:r>
     </w:p>
@@ -1275,6 +1360,7 @@
         </w:numPr>
       </w:pPr>
       <w:r>
+        <w:lastRenderedPageBreak/>
         <w:t>The Sidebar: Every Layout</w:t>
       </w:r>
     </w:p>
@@ -1355,7 +1441,6 @@
         </w:numPr>
       </w:pPr>
       <w:r>
-        <w:lastRenderedPageBreak/>
         <w:t>Resizable | jQuery UI</w:t>
       </w:r>
     </w:p>
@@ -1829,7 +1914,6 @@
         <w:pStyle w:val="Heading3"/>
       </w:pPr>
       <w:r>
-        <w:lastRenderedPageBreak/>
         <w:t>Splitter-bar</w:t>
       </w:r>
     </w:p>
@@ -2741,7 +2825,6 @@
         <w:pStyle w:val="Heading2"/>
       </w:pPr>
       <w:r>
-        <w:lastRenderedPageBreak/>
         <w:t>Combo:  DIV, CSS, Javascript, JQuery</w:t>
       </w:r>
     </w:p>
@@ -3118,6 +3201,7 @@
         </w:numPr>
       </w:pPr>
       <w:r>
+        <w:lastRenderedPageBreak/>
         <w:t>Split.js</w:t>
       </w:r>
     </w:p>
@@ -3197,7 +3281,6 @@
         <w:rPr>
           <w:noProof/>
         </w:rPr>
-        <w:lastRenderedPageBreak/>
         <w:drawing>
           <wp:inline distT="0" distB="0" distL="0" distR="0" wp14:anchorId="0C9DD40E" wp14:editId="1DDCDB5B">
             <wp:extent cx="3371850" cy="653779"/>
@@ -3650,6 +3733,7 @@
         </w:numPr>
       </w:pPr>
       <w:r>
+        <w:lastRenderedPageBreak/>
         <w:t>Edit fiddle - JSFiddle - Code Playground</w:t>
       </w:r>
     </w:p>
@@ -3727,7 +3811,6 @@
         </w:numPr>
       </w:pPr>
       <w:r>
-        <w:lastRenderedPageBreak/>
         <w:t>Resources:</w:t>
       </w:r>
     </w:p>
@@ -4252,7 +4335,6 @@
         </w:numPr>
       </w:pPr>
       <w:r>
-        <w:lastRenderedPageBreak/>
         <w:t xml:space="preserve">Flexbox compatibility:  </w:t>
       </w:r>
       <w:hyperlink r:id="rId94" w:history="1">
@@ -4675,6 +4757,7 @@
         <w:pStyle w:val="Heading3"/>
       </w:pPr>
       <w:r>
+        <w:lastRenderedPageBreak/>
         <w:t>JQuery UI</w:t>
       </w:r>
     </w:p>
@@ -5174,6 +5257,7 @@
         <w:pStyle w:val="Heading3"/>
       </w:pPr>
       <w:r>
+        <w:lastRenderedPageBreak/>
         <w:t>Not useful</w:t>
       </w:r>
     </w:p>
@@ -21260,6 +21344,123 @@
     </w:lvl>
   </w:abstractNum>
   <w:abstractNum w:abstractNumId="133" w15:restartNumberingAfterBreak="0">
+    <w:nsid w:val="5A5B18C1"/>
+    <w:multiLevelType w:val="hybridMultilevel"/>
+    <w:tmpl w:val="8EE08E22"/>
+    <w:lvl w:ilvl="0" w:tplc="8FBED6BC">
+      <w:start w:val="1"/>
+      <w:numFmt w:val="bullet"/>
+      <w:lvlRestart w:val="0"/>
+      <w:lvlText w:val=""/>
+      <w:lvlJc w:val="left"/>
+      <w:pPr>
+        <w:tabs>
+          <w:tab w:val="num" w:pos="360"/>
+        </w:tabs>
+        <w:ind w:left="360" w:hanging="360"/>
+      </w:pPr>
+      <w:rPr>
+        <w:rFonts w:ascii="Symbol" w:hAnsi="Symbol" w:hint="default"/>
+      </w:rPr>
+    </w:lvl>
+    <w:lvl w:ilvl="1" w:tplc="04090003">
+      <w:start w:val="1"/>
+      <w:numFmt w:val="bullet"/>
+      <w:lvlText w:val="o"/>
+      <w:lvlJc w:val="left"/>
+      <w:pPr>
+        <w:ind w:left="1080" w:hanging="360"/>
+      </w:pPr>
+      <w:rPr>
+        <w:rFonts w:ascii="Courier New" w:hAnsi="Courier New" w:cs="Courier New" w:hint="default"/>
+      </w:rPr>
+    </w:lvl>
+    <w:lvl w:ilvl="2" w:tplc="04090005" w:tentative="1">
+      <w:start w:val="1"/>
+      <w:numFmt w:val="bullet"/>
+      <w:lvlText w:val=""/>
+      <w:lvlJc w:val="left"/>
+      <w:pPr>
+        <w:ind w:left="1800" w:hanging="360"/>
+      </w:pPr>
+      <w:rPr>
+        <w:rFonts w:ascii="Wingdings" w:hAnsi="Wingdings" w:hint="default"/>
+      </w:rPr>
+    </w:lvl>
+    <w:lvl w:ilvl="3" w:tplc="04090001" w:tentative="1">
+      <w:start w:val="1"/>
+      <w:numFmt w:val="bullet"/>
+      <w:lvlText w:val=""/>
+      <w:lvlJc w:val="left"/>
+      <w:pPr>
+        <w:ind w:left="2520" w:hanging="360"/>
+      </w:pPr>
+      <w:rPr>
+        <w:rFonts w:ascii="Symbol" w:hAnsi="Symbol" w:hint="default"/>
+      </w:rPr>
+    </w:lvl>
+    <w:lvl w:ilvl="4" w:tplc="04090003" w:tentative="1">
+      <w:start w:val="1"/>
+      <w:numFmt w:val="bullet"/>
+      <w:lvlText w:val="o"/>
+      <w:lvlJc w:val="left"/>
+      <w:pPr>
+        <w:ind w:left="3240" w:hanging="360"/>
+      </w:pPr>
+      <w:rPr>
+        <w:rFonts w:ascii="Courier New" w:hAnsi="Courier New" w:cs="Courier New" w:hint="default"/>
+      </w:rPr>
+    </w:lvl>
+    <w:lvl w:ilvl="5" w:tplc="04090005" w:tentative="1">
+      <w:start w:val="1"/>
+      <w:numFmt w:val="bullet"/>
+      <w:lvlText w:val=""/>
+      <w:lvlJc w:val="left"/>
+      <w:pPr>
+        <w:ind w:left="3960" w:hanging="360"/>
+      </w:pPr>
+      <w:rPr>
+        <w:rFonts w:ascii="Wingdings" w:hAnsi="Wingdings" w:hint="default"/>
+      </w:rPr>
+    </w:lvl>
+    <w:lvl w:ilvl="6" w:tplc="04090001" w:tentative="1">
+      <w:start w:val="1"/>
+      <w:numFmt w:val="bullet"/>
+      <w:lvlText w:val=""/>
+      <w:lvlJc w:val="left"/>
+      <w:pPr>
+        <w:ind w:left="4680" w:hanging="360"/>
+      </w:pPr>
+      <w:rPr>
+        <w:rFonts w:ascii="Symbol" w:hAnsi="Symbol" w:hint="default"/>
+      </w:rPr>
+    </w:lvl>
+    <w:lvl w:ilvl="7" w:tplc="04090003" w:tentative="1">
+      <w:start w:val="1"/>
+      <w:numFmt w:val="bullet"/>
+      <w:lvlText w:val="o"/>
+      <w:lvlJc w:val="left"/>
+      <w:pPr>
+        <w:ind w:left="5400" w:hanging="360"/>
+      </w:pPr>
+      <w:rPr>
+        <w:rFonts w:ascii="Courier New" w:hAnsi="Courier New" w:cs="Courier New" w:hint="default"/>
+      </w:rPr>
+    </w:lvl>
+    <w:lvl w:ilvl="8" w:tplc="04090005" w:tentative="1">
+      <w:start w:val="1"/>
+      <w:numFmt w:val="bullet"/>
+      <w:lvlText w:val=""/>
+      <w:lvlJc w:val="left"/>
+      <w:pPr>
+        <w:ind w:left="6120" w:hanging="360"/>
+      </w:pPr>
+      <w:rPr>
+        <w:rFonts w:ascii="Wingdings" w:hAnsi="Wingdings" w:hint="default"/>
+      </w:rPr>
+    </w:lvl>
+  </w:abstractNum>
+  <w:abstractNum w:abstractNumId="134" w15:restartNumberingAfterBreak="0">
     <w:nsid w:val="5BD8249C"/>
     <w:multiLevelType w:val="hybridMultilevel"/>
     <w:tmpl w:val="550E7EC8"/>
@@ -21376,7 +21577,7 @@
       </w:rPr>
     </w:lvl>
   </w:abstractNum>
-  <w:abstractNum w:abstractNumId="134" w15:restartNumberingAfterBreak="0">
+  <w:abstractNum w:abstractNumId="135" w15:restartNumberingAfterBreak="0">
     <w:nsid w:val="5D4C78F1"/>
     <w:multiLevelType w:val="hybridMultilevel"/>
     <w:tmpl w:val="1A2A3EE8"/>
@@ -21493,7 +21694,7 @@
       </w:rPr>
     </w:lvl>
   </w:abstractNum>
-  <w:abstractNum w:abstractNumId="135" w15:restartNumberingAfterBreak="0">
+  <w:abstractNum w:abstractNumId="136" w15:restartNumberingAfterBreak="0">
     <w:nsid w:val="5E7C06A3"/>
     <w:multiLevelType w:val="hybridMultilevel"/>
     <w:tmpl w:val="BD3AEC96"/>
@@ -21610,7 +21811,7 @@
       </w:rPr>
     </w:lvl>
   </w:abstractNum>
-  <w:abstractNum w:abstractNumId="136" w15:restartNumberingAfterBreak="0">
+  <w:abstractNum w:abstractNumId="137" w15:restartNumberingAfterBreak="0">
     <w:nsid w:val="5EAC4920"/>
     <w:multiLevelType w:val="hybridMultilevel"/>
     <w:tmpl w:val="0D245B1E"/>
@@ -21727,7 +21928,7 @@
       </w:rPr>
     </w:lvl>
   </w:abstractNum>
-  <w:abstractNum w:abstractNumId="137" w15:restartNumberingAfterBreak="0">
+  <w:abstractNum w:abstractNumId="138" w15:restartNumberingAfterBreak="0">
     <w:nsid w:val="5FFF76D8"/>
     <w:multiLevelType w:val="hybridMultilevel"/>
     <w:tmpl w:val="1C6EF4FE"/>
@@ -21844,7 +22045,7 @@
       </w:rPr>
     </w:lvl>
   </w:abstractNum>
-  <w:abstractNum w:abstractNumId="138" w15:restartNumberingAfterBreak="0">
+  <w:abstractNum w:abstractNumId="139" w15:restartNumberingAfterBreak="0">
     <w:nsid w:val="60880539"/>
     <w:multiLevelType w:val="hybridMultilevel"/>
     <w:tmpl w:val="1CAEAA38"/>
@@ -21961,7 +22162,7 @@
       </w:rPr>
     </w:lvl>
   </w:abstractNum>
-  <w:abstractNum w:abstractNumId="139" w15:restartNumberingAfterBreak="0">
+  <w:abstractNum w:abstractNumId="140" w15:restartNumberingAfterBreak="0">
     <w:nsid w:val="6115287B"/>
     <w:multiLevelType w:val="hybridMultilevel"/>
     <w:tmpl w:val="78EC923C"/>
@@ -22078,7 +22279,7 @@
       </w:rPr>
     </w:lvl>
   </w:abstractNum>
-  <w:abstractNum w:abstractNumId="140" w15:restartNumberingAfterBreak="0">
+  <w:abstractNum w:abstractNumId="141" w15:restartNumberingAfterBreak="0">
     <w:nsid w:val="61704CE9"/>
     <w:multiLevelType w:val="hybridMultilevel"/>
     <w:tmpl w:val="82D24C2C"/>
@@ -22195,7 +22396,7 @@
       </w:rPr>
     </w:lvl>
   </w:abstractNum>
-  <w:abstractNum w:abstractNumId="141" w15:restartNumberingAfterBreak="0">
+  <w:abstractNum w:abstractNumId="142" w15:restartNumberingAfterBreak="0">
     <w:nsid w:val="61B47E86"/>
     <w:multiLevelType w:val="hybridMultilevel"/>
     <w:tmpl w:val="66847620"/>
@@ -22312,7 +22513,7 @@
       </w:rPr>
     </w:lvl>
   </w:abstractNum>
-  <w:abstractNum w:abstractNumId="142" w15:restartNumberingAfterBreak="0">
+  <w:abstractNum w:abstractNumId="143" w15:restartNumberingAfterBreak="0">
     <w:nsid w:val="631B5015"/>
     <w:multiLevelType w:val="hybridMultilevel"/>
     <w:tmpl w:val="EBFE3064"/>
@@ -22429,7 +22630,7 @@
       </w:rPr>
     </w:lvl>
   </w:abstractNum>
-  <w:abstractNum w:abstractNumId="143" w15:restartNumberingAfterBreak="0">
+  <w:abstractNum w:abstractNumId="144" w15:restartNumberingAfterBreak="0">
     <w:nsid w:val="63AB53F0"/>
     <w:multiLevelType w:val="hybridMultilevel"/>
     <w:tmpl w:val="AE243262"/>
@@ -22546,7 +22747,7 @@
       </w:rPr>
     </w:lvl>
   </w:abstractNum>
-  <w:abstractNum w:abstractNumId="144" w15:restartNumberingAfterBreak="0">
+  <w:abstractNum w:abstractNumId="145" w15:restartNumberingAfterBreak="0">
     <w:nsid w:val="65972717"/>
     <w:multiLevelType w:val="hybridMultilevel"/>
     <w:tmpl w:val="8FFC4994"/>
@@ -22663,7 +22864,7 @@
       </w:rPr>
     </w:lvl>
   </w:abstractNum>
-  <w:abstractNum w:abstractNumId="145" w15:restartNumberingAfterBreak="0">
+  <w:abstractNum w:abstractNumId="146" w15:restartNumberingAfterBreak="0">
     <w:nsid w:val="669D5180"/>
     <w:multiLevelType w:val="hybridMultilevel"/>
     <w:tmpl w:val="9E92E3A2"/>
@@ -22780,7 +22981,7 @@
       </w:rPr>
     </w:lvl>
   </w:abstractNum>
-  <w:abstractNum w:abstractNumId="146" w15:restartNumberingAfterBreak="0">
+  <w:abstractNum w:abstractNumId="147" w15:restartNumberingAfterBreak="0">
     <w:nsid w:val="66F87E28"/>
     <w:multiLevelType w:val="hybridMultilevel"/>
     <w:tmpl w:val="2A66DF28"/>
@@ -22897,7 +23098,7 @@
       </w:rPr>
     </w:lvl>
   </w:abstractNum>
-  <w:abstractNum w:abstractNumId="147" w15:restartNumberingAfterBreak="0">
+  <w:abstractNum w:abstractNumId="148" w15:restartNumberingAfterBreak="0">
     <w:nsid w:val="691E6A90"/>
     <w:multiLevelType w:val="hybridMultilevel"/>
     <w:tmpl w:val="ED34843E"/>
@@ -23014,7 +23215,7 @@
       </w:rPr>
     </w:lvl>
   </w:abstractNum>
-  <w:abstractNum w:abstractNumId="148" w15:restartNumberingAfterBreak="0">
+  <w:abstractNum w:abstractNumId="149" w15:restartNumberingAfterBreak="0">
     <w:nsid w:val="6946601C"/>
     <w:multiLevelType w:val="hybridMultilevel"/>
     <w:tmpl w:val="9522A69E"/>
@@ -23131,7 +23332,7 @@
       </w:rPr>
     </w:lvl>
   </w:abstractNum>
-  <w:abstractNum w:abstractNumId="149" w15:restartNumberingAfterBreak="0">
+  <w:abstractNum w:abstractNumId="150" w15:restartNumberingAfterBreak="0">
     <w:nsid w:val="6CD73AE2"/>
     <w:multiLevelType w:val="hybridMultilevel"/>
     <w:tmpl w:val="854400BE"/>
@@ -23248,7 +23449,7 @@
       </w:rPr>
     </w:lvl>
   </w:abstractNum>
-  <w:abstractNum w:abstractNumId="150" w15:restartNumberingAfterBreak="0">
+  <w:abstractNum w:abstractNumId="151" w15:restartNumberingAfterBreak="0">
     <w:nsid w:val="6DF172F0"/>
     <w:multiLevelType w:val="hybridMultilevel"/>
     <w:tmpl w:val="86E0C366"/>
@@ -23365,7 +23566,7 @@
       </w:rPr>
     </w:lvl>
   </w:abstractNum>
-  <w:abstractNum w:abstractNumId="151" w15:restartNumberingAfterBreak="0">
+  <w:abstractNum w:abstractNumId="152" w15:restartNumberingAfterBreak="0">
     <w:nsid w:val="6E395EB9"/>
     <w:multiLevelType w:val="hybridMultilevel"/>
     <w:tmpl w:val="39226002"/>
@@ -23482,7 +23683,7 @@
       </w:rPr>
     </w:lvl>
   </w:abstractNum>
-  <w:abstractNum w:abstractNumId="152" w15:restartNumberingAfterBreak="0">
+  <w:abstractNum w:abstractNumId="153" w15:restartNumberingAfterBreak="0">
     <w:nsid w:val="6F015A47"/>
     <w:multiLevelType w:val="hybridMultilevel"/>
     <w:tmpl w:val="5A1658CC"/>
@@ -23599,7 +23800,7 @@
       </w:rPr>
     </w:lvl>
   </w:abstractNum>
-  <w:abstractNum w:abstractNumId="153" w15:restartNumberingAfterBreak="0">
+  <w:abstractNum w:abstractNumId="154" w15:restartNumberingAfterBreak="0">
     <w:nsid w:val="6F043836"/>
     <w:multiLevelType w:val="hybridMultilevel"/>
     <w:tmpl w:val="3A008984"/>
@@ -23716,7 +23917,7 @@
       </w:rPr>
     </w:lvl>
   </w:abstractNum>
-  <w:abstractNum w:abstractNumId="154" w15:restartNumberingAfterBreak="0">
+  <w:abstractNum w:abstractNumId="155" w15:restartNumberingAfterBreak="0">
     <w:nsid w:val="6FF00AB7"/>
     <w:multiLevelType w:val="hybridMultilevel"/>
     <w:tmpl w:val="7F3A50CA"/>
@@ -23833,7 +24034,7 @@
       </w:rPr>
     </w:lvl>
   </w:abstractNum>
-  <w:abstractNum w:abstractNumId="155" w15:restartNumberingAfterBreak="0">
+  <w:abstractNum w:abstractNumId="156" w15:restartNumberingAfterBreak="0">
     <w:nsid w:val="701F3781"/>
     <w:multiLevelType w:val="hybridMultilevel"/>
     <w:tmpl w:val="FFFABB58"/>
@@ -23950,7 +24151,7 @@
       </w:rPr>
     </w:lvl>
   </w:abstractNum>
-  <w:abstractNum w:abstractNumId="156" w15:restartNumberingAfterBreak="0">
+  <w:abstractNum w:abstractNumId="157" w15:restartNumberingAfterBreak="0">
     <w:nsid w:val="71E3612C"/>
     <w:multiLevelType w:val="hybridMultilevel"/>
     <w:tmpl w:val="63B4853E"/>
@@ -24067,7 +24268,7 @@
       </w:rPr>
     </w:lvl>
   </w:abstractNum>
-  <w:abstractNum w:abstractNumId="157" w15:restartNumberingAfterBreak="0">
+  <w:abstractNum w:abstractNumId="158" w15:restartNumberingAfterBreak="0">
     <w:nsid w:val="72656F48"/>
     <w:multiLevelType w:val="hybridMultilevel"/>
     <w:tmpl w:val="E9D4F6B8"/>
@@ -24184,7 +24385,7 @@
       </w:rPr>
     </w:lvl>
   </w:abstractNum>
-  <w:abstractNum w:abstractNumId="158" w15:restartNumberingAfterBreak="0">
+  <w:abstractNum w:abstractNumId="159" w15:restartNumberingAfterBreak="0">
     <w:nsid w:val="726C6735"/>
     <w:multiLevelType w:val="hybridMultilevel"/>
     <w:tmpl w:val="3FA4E38C"/>
@@ -24301,7 +24502,7 @@
       </w:rPr>
     </w:lvl>
   </w:abstractNum>
-  <w:abstractNum w:abstractNumId="159" w15:restartNumberingAfterBreak="0">
+  <w:abstractNum w:abstractNumId="160" w15:restartNumberingAfterBreak="0">
     <w:nsid w:val="72FA2833"/>
     <w:multiLevelType w:val="hybridMultilevel"/>
     <w:tmpl w:val="CDFAA10C"/>
@@ -24418,7 +24619,7 @@
       </w:rPr>
     </w:lvl>
   </w:abstractNum>
-  <w:abstractNum w:abstractNumId="160" w15:restartNumberingAfterBreak="0">
+  <w:abstractNum w:abstractNumId="161" w15:restartNumberingAfterBreak="0">
     <w:nsid w:val="735A1106"/>
     <w:multiLevelType w:val="hybridMultilevel"/>
     <w:tmpl w:val="96D4ED4A"/>
@@ -24535,7 +24736,7 @@
       </w:rPr>
     </w:lvl>
   </w:abstractNum>
-  <w:abstractNum w:abstractNumId="161" w15:restartNumberingAfterBreak="0">
+  <w:abstractNum w:abstractNumId="162" w15:restartNumberingAfterBreak="0">
     <w:nsid w:val="746A6881"/>
     <w:multiLevelType w:val="hybridMultilevel"/>
     <w:tmpl w:val="BB52E2F8"/>
@@ -24652,7 +24853,7 @@
       </w:rPr>
     </w:lvl>
   </w:abstractNum>
-  <w:abstractNum w:abstractNumId="162" w15:restartNumberingAfterBreak="0">
+  <w:abstractNum w:abstractNumId="163" w15:restartNumberingAfterBreak="0">
     <w:nsid w:val="749537E6"/>
     <w:multiLevelType w:val="hybridMultilevel"/>
     <w:tmpl w:val="45B47458"/>
@@ -24769,7 +24970,7 @@
       </w:rPr>
     </w:lvl>
   </w:abstractNum>
-  <w:abstractNum w:abstractNumId="163" w15:restartNumberingAfterBreak="0">
+  <w:abstractNum w:abstractNumId="164" w15:restartNumberingAfterBreak="0">
     <w:nsid w:val="74B8041E"/>
     <w:multiLevelType w:val="hybridMultilevel"/>
     <w:tmpl w:val="2BD62A92"/>
@@ -24886,7 +25087,7 @@
       </w:rPr>
     </w:lvl>
   </w:abstractNum>
-  <w:abstractNum w:abstractNumId="164" w15:restartNumberingAfterBreak="0">
+  <w:abstractNum w:abstractNumId="165" w15:restartNumberingAfterBreak="0">
     <w:nsid w:val="74F12395"/>
     <w:multiLevelType w:val="hybridMultilevel"/>
     <w:tmpl w:val="71F096DE"/>
@@ -25003,7 +25204,7 @@
       </w:rPr>
     </w:lvl>
   </w:abstractNum>
-  <w:abstractNum w:abstractNumId="165" w15:restartNumberingAfterBreak="0">
+  <w:abstractNum w:abstractNumId="166" w15:restartNumberingAfterBreak="0">
     <w:nsid w:val="75A500CE"/>
     <w:multiLevelType w:val="hybridMultilevel"/>
     <w:tmpl w:val="2CF655E4"/>
@@ -25120,7 +25321,7 @@
       </w:rPr>
     </w:lvl>
   </w:abstractNum>
-  <w:abstractNum w:abstractNumId="166" w15:restartNumberingAfterBreak="0">
+  <w:abstractNum w:abstractNumId="167" w15:restartNumberingAfterBreak="0">
     <w:nsid w:val="75E94553"/>
     <w:multiLevelType w:val="hybridMultilevel"/>
     <w:tmpl w:val="90CC5ABA"/>
@@ -25237,7 +25438,7 @@
       </w:rPr>
     </w:lvl>
   </w:abstractNum>
-  <w:abstractNum w:abstractNumId="167" w15:restartNumberingAfterBreak="0">
+  <w:abstractNum w:abstractNumId="168" w15:restartNumberingAfterBreak="0">
     <w:nsid w:val="77C04B89"/>
     <w:multiLevelType w:val="hybridMultilevel"/>
     <w:tmpl w:val="140A3E24"/>
@@ -25354,7 +25555,7 @@
       </w:rPr>
     </w:lvl>
   </w:abstractNum>
-  <w:abstractNum w:abstractNumId="168" w15:restartNumberingAfterBreak="0">
+  <w:abstractNum w:abstractNumId="169" w15:restartNumberingAfterBreak="0">
     <w:nsid w:val="78007268"/>
     <w:multiLevelType w:val="hybridMultilevel"/>
     <w:tmpl w:val="A0F8D8DE"/>
@@ -25471,7 +25672,7 @@
       </w:rPr>
     </w:lvl>
   </w:abstractNum>
-  <w:abstractNum w:abstractNumId="169" w15:restartNumberingAfterBreak="0">
+  <w:abstractNum w:abstractNumId="170" w15:restartNumberingAfterBreak="0">
     <w:nsid w:val="7866435D"/>
     <w:multiLevelType w:val="hybridMultilevel"/>
     <w:tmpl w:val="1BA287A0"/>
@@ -25588,7 +25789,7 @@
       </w:rPr>
     </w:lvl>
   </w:abstractNum>
-  <w:abstractNum w:abstractNumId="170" w15:restartNumberingAfterBreak="0">
+  <w:abstractNum w:abstractNumId="171" w15:restartNumberingAfterBreak="0">
     <w:nsid w:val="78C0226E"/>
     <w:multiLevelType w:val="hybridMultilevel"/>
     <w:tmpl w:val="3AF2A37C"/>
@@ -25705,7 +25906,7 @@
       </w:rPr>
     </w:lvl>
   </w:abstractNum>
-  <w:abstractNum w:abstractNumId="171" w15:restartNumberingAfterBreak="0">
+  <w:abstractNum w:abstractNumId="172" w15:restartNumberingAfterBreak="0">
     <w:nsid w:val="79492A99"/>
     <w:multiLevelType w:val="hybridMultilevel"/>
     <w:tmpl w:val="EB5833C8"/>
@@ -25822,7 +26023,7 @@
       </w:rPr>
     </w:lvl>
   </w:abstractNum>
-  <w:abstractNum w:abstractNumId="172" w15:restartNumberingAfterBreak="0">
+  <w:abstractNum w:abstractNumId="173" w15:restartNumberingAfterBreak="0">
     <w:nsid w:val="7A266029"/>
     <w:multiLevelType w:val="hybridMultilevel"/>
     <w:tmpl w:val="79BC9A4E"/>
@@ -25939,7 +26140,7 @@
       </w:rPr>
     </w:lvl>
   </w:abstractNum>
-  <w:abstractNum w:abstractNumId="173" w15:restartNumberingAfterBreak="0">
+  <w:abstractNum w:abstractNumId="174" w15:restartNumberingAfterBreak="0">
     <w:nsid w:val="7A643047"/>
     <w:multiLevelType w:val="hybridMultilevel"/>
     <w:tmpl w:val="B1742B58"/>
@@ -26056,7 +26257,7 @@
       </w:rPr>
     </w:lvl>
   </w:abstractNum>
-  <w:abstractNum w:abstractNumId="174" w15:restartNumberingAfterBreak="0">
+  <w:abstractNum w:abstractNumId="175" w15:restartNumberingAfterBreak="0">
     <w:nsid w:val="7ABC49C6"/>
     <w:multiLevelType w:val="hybridMultilevel"/>
     <w:tmpl w:val="EC9E02D4"/>
@@ -26173,7 +26374,7 @@
       </w:rPr>
     </w:lvl>
   </w:abstractNum>
-  <w:abstractNum w:abstractNumId="175" w15:restartNumberingAfterBreak="0">
+  <w:abstractNum w:abstractNumId="176" w15:restartNumberingAfterBreak="0">
     <w:nsid w:val="7B8A4207"/>
     <w:multiLevelType w:val="hybridMultilevel"/>
     <w:tmpl w:val="7CE49AEC"/>
@@ -26290,7 +26491,7 @@
       </w:rPr>
     </w:lvl>
   </w:abstractNum>
-  <w:abstractNum w:abstractNumId="176" w15:restartNumberingAfterBreak="0">
+  <w:abstractNum w:abstractNumId="177" w15:restartNumberingAfterBreak="0">
     <w:nsid w:val="7BFE13C5"/>
     <w:multiLevelType w:val="hybridMultilevel"/>
     <w:tmpl w:val="56C66E06"/>
@@ -26407,7 +26608,7 @@
       </w:rPr>
     </w:lvl>
   </w:abstractNum>
-  <w:abstractNum w:abstractNumId="177" w15:restartNumberingAfterBreak="0">
+  <w:abstractNum w:abstractNumId="178" w15:restartNumberingAfterBreak="0">
     <w:nsid w:val="7C0759D9"/>
     <w:multiLevelType w:val="hybridMultilevel"/>
     <w:tmpl w:val="5B90F6A4"/>
@@ -26524,7 +26725,7 @@
       </w:rPr>
     </w:lvl>
   </w:abstractNum>
-  <w:abstractNum w:abstractNumId="178" w15:restartNumberingAfterBreak="0">
+  <w:abstractNum w:abstractNumId="179" w15:restartNumberingAfterBreak="0">
     <w:nsid w:val="7C482720"/>
     <w:multiLevelType w:val="hybridMultilevel"/>
     <w:tmpl w:val="49FE27D6"/>
@@ -26641,7 +26842,7 @@
       </w:rPr>
     </w:lvl>
   </w:abstractNum>
-  <w:abstractNum w:abstractNumId="179" w15:restartNumberingAfterBreak="0">
+  <w:abstractNum w:abstractNumId="180" w15:restartNumberingAfterBreak="0">
     <w:nsid w:val="7D0F0BA4"/>
     <w:multiLevelType w:val="hybridMultilevel"/>
     <w:tmpl w:val="A718EB04"/>
@@ -26758,7 +26959,7 @@
       </w:rPr>
     </w:lvl>
   </w:abstractNum>
-  <w:abstractNum w:abstractNumId="180" w15:restartNumberingAfterBreak="0">
+  <w:abstractNum w:abstractNumId="181" w15:restartNumberingAfterBreak="0">
     <w:nsid w:val="7F5837C7"/>
     <w:multiLevelType w:val="hybridMultilevel"/>
     <w:tmpl w:val="3516F1F6"/>
@@ -26875,7 +27076,7 @@
       </w:rPr>
     </w:lvl>
   </w:abstractNum>
-  <w:abstractNum w:abstractNumId="181" w15:restartNumberingAfterBreak="0">
+  <w:abstractNum w:abstractNumId="182" w15:restartNumberingAfterBreak="0">
     <w:nsid w:val="7F7E475B"/>
     <w:multiLevelType w:val="hybridMultilevel"/>
     <w:tmpl w:val="5CEE8E86"/>
@@ -27005,7 +27206,7 @@
     <w:abstractNumId w:val="55"/>
   </w:num>
   <w:num w:numId="5" w16cid:durableId="702511191">
-    <w:abstractNumId w:val="173"/>
+    <w:abstractNumId w:val="174"/>
   </w:num>
   <w:num w:numId="6" w16cid:durableId="2141220872">
     <w:abstractNumId w:val="19"/>
@@ -27029,13 +27230,13 @@
     <w:abstractNumId w:val="132"/>
   </w:num>
   <w:num w:numId="13" w16cid:durableId="349717459">
-    <w:abstractNumId w:val="169"/>
+    <w:abstractNumId w:val="170"/>
   </w:num>
   <w:num w:numId="14" w16cid:durableId="553124175">
     <w:abstractNumId w:val="48"/>
   </w:num>
   <w:num w:numId="15" w16cid:durableId="1216283613">
-    <w:abstractNumId w:val="153"/>
+    <w:abstractNumId w:val="154"/>
   </w:num>
   <w:num w:numId="16" w16cid:durableId="831264174">
     <w:abstractNumId w:val="28"/>
@@ -27044,7 +27245,7 @@
     <w:abstractNumId w:val="100"/>
   </w:num>
   <w:num w:numId="18" w16cid:durableId="1087506927">
-    <w:abstractNumId w:val="164"/>
+    <w:abstractNumId w:val="165"/>
   </w:num>
   <w:num w:numId="19" w16cid:durableId="670370749">
     <w:abstractNumId w:val="36"/>
@@ -27053,7 +27254,7 @@
     <w:abstractNumId w:val="86"/>
   </w:num>
   <w:num w:numId="21" w16cid:durableId="78141788">
-    <w:abstractNumId w:val="175"/>
+    <w:abstractNumId w:val="176"/>
   </w:num>
   <w:num w:numId="22" w16cid:durableId="1823036831">
     <w:abstractNumId w:val="131"/>
@@ -27062,10 +27263,10 @@
     <w:abstractNumId w:val="79"/>
   </w:num>
   <w:num w:numId="24" w16cid:durableId="1456604253">
-    <w:abstractNumId w:val="176"/>
+    <w:abstractNumId w:val="177"/>
   </w:num>
   <w:num w:numId="25" w16cid:durableId="1146825444">
-    <w:abstractNumId w:val="135"/>
+    <w:abstractNumId w:val="136"/>
   </w:num>
   <w:num w:numId="26" w16cid:durableId="1180001265">
     <w:abstractNumId w:val="11"/>
@@ -27074,16 +27275,16 @@
     <w:abstractNumId w:val="71"/>
   </w:num>
   <w:num w:numId="28" w16cid:durableId="1822430593">
-    <w:abstractNumId w:val="179"/>
+    <w:abstractNumId w:val="180"/>
   </w:num>
   <w:num w:numId="29" w16cid:durableId="1617756297">
     <w:abstractNumId w:val="40"/>
   </w:num>
   <w:num w:numId="30" w16cid:durableId="947351941">
-    <w:abstractNumId w:val="154"/>
+    <w:abstractNumId w:val="155"/>
   </w:num>
   <w:num w:numId="31" w16cid:durableId="1406024734">
-    <w:abstractNumId w:val="166"/>
+    <w:abstractNumId w:val="167"/>
   </w:num>
   <w:num w:numId="32" w16cid:durableId="1667435428">
     <w:abstractNumId w:val="4"/>
@@ -27098,10 +27299,10 @@
     <w:abstractNumId w:val="72"/>
   </w:num>
   <w:num w:numId="36" w16cid:durableId="582446188">
-    <w:abstractNumId w:val="163"/>
+    <w:abstractNumId w:val="164"/>
   </w:num>
   <w:num w:numId="37" w16cid:durableId="1545168764">
-    <w:abstractNumId w:val="146"/>
+    <w:abstractNumId w:val="147"/>
   </w:num>
   <w:num w:numId="38" w16cid:durableId="1826629865">
     <w:abstractNumId w:val="126"/>
@@ -27113,7 +27314,7 @@
     <w:abstractNumId w:val="21"/>
   </w:num>
   <w:num w:numId="41" w16cid:durableId="1176118795">
-    <w:abstractNumId w:val="141"/>
+    <w:abstractNumId w:val="142"/>
   </w:num>
   <w:num w:numId="42" w16cid:durableId="502164686">
     <w:abstractNumId w:val="51"/>
@@ -27122,7 +27323,7 @@
     <w:abstractNumId w:val="129"/>
   </w:num>
   <w:num w:numId="44" w16cid:durableId="1126238389">
-    <w:abstractNumId w:val="162"/>
+    <w:abstractNumId w:val="163"/>
   </w:num>
   <w:num w:numId="45" w16cid:durableId="709189286">
     <w:abstractNumId w:val="110"/>
@@ -27146,7 +27347,7 @@
     <w:abstractNumId w:val="58"/>
   </w:num>
   <w:num w:numId="52" w16cid:durableId="832258075">
-    <w:abstractNumId w:val="149"/>
+    <w:abstractNumId w:val="150"/>
   </w:num>
   <w:num w:numId="53" w16cid:durableId="298732630">
     <w:abstractNumId w:val="78"/>
@@ -27155,7 +27356,7 @@
     <w:abstractNumId w:val="35"/>
   </w:num>
   <w:num w:numId="55" w16cid:durableId="1154493518">
-    <w:abstractNumId w:val="143"/>
+    <w:abstractNumId w:val="144"/>
   </w:num>
   <w:num w:numId="56" w16cid:durableId="1623684844">
     <w:abstractNumId w:val="16"/>
@@ -27167,7 +27368,7 @@
     <w:abstractNumId w:val="26"/>
   </w:num>
   <w:num w:numId="59" w16cid:durableId="395249077">
-    <w:abstractNumId w:val="140"/>
+    <w:abstractNumId w:val="141"/>
   </w:num>
   <w:num w:numId="60" w16cid:durableId="334844240">
     <w:abstractNumId w:val="65"/>
@@ -27188,7 +27389,7 @@
     <w:abstractNumId w:val="52"/>
   </w:num>
   <w:num w:numId="66" w16cid:durableId="1561595360">
-    <w:abstractNumId w:val="181"/>
+    <w:abstractNumId w:val="182"/>
   </w:num>
   <w:num w:numId="67" w16cid:durableId="1805924446">
     <w:abstractNumId w:val="122"/>
@@ -27197,16 +27398,16 @@
     <w:abstractNumId w:val="18"/>
   </w:num>
   <w:num w:numId="69" w16cid:durableId="1435977222">
-    <w:abstractNumId w:val="156"/>
+    <w:abstractNumId w:val="157"/>
   </w:num>
   <w:num w:numId="70" w16cid:durableId="291787451">
-    <w:abstractNumId w:val="160"/>
+    <w:abstractNumId w:val="161"/>
   </w:num>
   <w:num w:numId="71" w16cid:durableId="540674625">
     <w:abstractNumId w:val="97"/>
   </w:num>
   <w:num w:numId="72" w16cid:durableId="516038272">
-    <w:abstractNumId w:val="133"/>
+    <w:abstractNumId w:val="134"/>
   </w:num>
   <w:num w:numId="73" w16cid:durableId="1230463858">
     <w:abstractNumId w:val="128"/>
@@ -27233,7 +27434,7 @@
     <w:abstractNumId w:val="31"/>
   </w:num>
   <w:num w:numId="81" w16cid:durableId="39791337">
-    <w:abstractNumId w:val="171"/>
+    <w:abstractNumId w:val="172"/>
   </w:num>
   <w:num w:numId="82" w16cid:durableId="1458572390">
     <w:abstractNumId w:val="5"/>
@@ -27242,22 +27443,22 @@
     <w:abstractNumId w:val="67"/>
   </w:num>
   <w:num w:numId="84" w16cid:durableId="432016484">
-    <w:abstractNumId w:val="152"/>
+    <w:abstractNumId w:val="153"/>
   </w:num>
   <w:num w:numId="85" w16cid:durableId="472216322">
     <w:abstractNumId w:val="13"/>
   </w:num>
   <w:num w:numId="86" w16cid:durableId="1935242617">
-    <w:abstractNumId w:val="139"/>
+    <w:abstractNumId w:val="140"/>
   </w:num>
   <w:num w:numId="87" w16cid:durableId="2081242982">
-    <w:abstractNumId w:val="157"/>
+    <w:abstractNumId w:val="158"/>
   </w:num>
   <w:num w:numId="88" w16cid:durableId="2117479509">
-    <w:abstractNumId w:val="151"/>
+    <w:abstractNumId w:val="152"/>
   </w:num>
   <w:num w:numId="89" w16cid:durableId="15160283">
-    <w:abstractNumId w:val="158"/>
+    <w:abstractNumId w:val="159"/>
   </w:num>
   <w:num w:numId="90" w16cid:durableId="984748408">
     <w:abstractNumId w:val="44"/>
@@ -27266,31 +27467,31 @@
     <w:abstractNumId w:val="95"/>
   </w:num>
   <w:num w:numId="92" w16cid:durableId="142935830">
-    <w:abstractNumId w:val="147"/>
+    <w:abstractNumId w:val="148"/>
   </w:num>
   <w:num w:numId="93" w16cid:durableId="394747113">
     <w:abstractNumId w:val="49"/>
   </w:num>
   <w:num w:numId="94" w16cid:durableId="638658004">
-    <w:abstractNumId w:val="155"/>
+    <w:abstractNumId w:val="156"/>
   </w:num>
   <w:num w:numId="95" w16cid:durableId="2088527195">
     <w:abstractNumId w:val="24"/>
   </w:num>
   <w:num w:numId="96" w16cid:durableId="484781798">
-    <w:abstractNumId w:val="137"/>
+    <w:abstractNumId w:val="138"/>
   </w:num>
   <w:num w:numId="97" w16cid:durableId="1670064586">
-    <w:abstractNumId w:val="134"/>
+    <w:abstractNumId w:val="135"/>
   </w:num>
   <w:num w:numId="98" w16cid:durableId="1405420399">
     <w:abstractNumId w:val="61"/>
   </w:num>
   <w:num w:numId="99" w16cid:durableId="1749421466">
-    <w:abstractNumId w:val="174"/>
+    <w:abstractNumId w:val="175"/>
   </w:num>
   <w:num w:numId="100" w16cid:durableId="1817188861">
-    <w:abstractNumId w:val="136"/>
+    <w:abstractNumId w:val="137"/>
   </w:num>
   <w:num w:numId="101" w16cid:durableId="914511071">
     <w:abstractNumId w:val="8"/>
@@ -27305,7 +27506,7 @@
     <w:abstractNumId w:val="10"/>
   </w:num>
   <w:num w:numId="105" w16cid:durableId="256909981">
-    <w:abstractNumId w:val="159"/>
+    <w:abstractNumId w:val="160"/>
   </w:num>
   <w:num w:numId="106" w16cid:durableId="674649130">
     <w:abstractNumId w:val="81"/>
@@ -27323,7 +27524,7 @@
     <w:abstractNumId w:val="2"/>
   </w:num>
   <w:num w:numId="111" w16cid:durableId="1718582525">
-    <w:abstractNumId w:val="148"/>
+    <w:abstractNumId w:val="149"/>
   </w:num>
   <w:num w:numId="112" w16cid:durableId="1363895801">
     <w:abstractNumId w:val="33"/>
@@ -27344,7 +27545,7 @@
     <w:abstractNumId w:val="69"/>
   </w:num>
   <w:num w:numId="118" w16cid:durableId="1141266469">
-    <w:abstractNumId w:val="145"/>
+    <w:abstractNumId w:val="146"/>
   </w:num>
   <w:num w:numId="119" w16cid:durableId="1333796586">
     <w:abstractNumId w:val="91"/>
@@ -27383,10 +27584,10 @@
     <w:abstractNumId w:val="37"/>
   </w:num>
   <w:num w:numId="131" w16cid:durableId="1923563664">
-    <w:abstractNumId w:val="170"/>
+    <w:abstractNumId w:val="171"/>
   </w:num>
   <w:num w:numId="132" w16cid:durableId="593251268">
-    <w:abstractNumId w:val="180"/>
+    <w:abstractNumId w:val="181"/>
   </w:num>
   <w:num w:numId="133" w16cid:durableId="1904245767">
     <w:abstractNumId w:val="30"/>
@@ -27413,13 +27614,13 @@
     <w:abstractNumId w:val="12"/>
   </w:num>
   <w:num w:numId="141" w16cid:durableId="137233765">
-    <w:abstractNumId w:val="165"/>
+    <w:abstractNumId w:val="166"/>
   </w:num>
   <w:num w:numId="142" w16cid:durableId="361906127">
     <w:abstractNumId w:val="53"/>
   </w:num>
   <w:num w:numId="143" w16cid:durableId="463813563">
-    <w:abstractNumId w:val="138"/>
+    <w:abstractNumId w:val="139"/>
   </w:num>
   <w:num w:numId="144" w16cid:durableId="962543971">
     <w:abstractNumId w:val="66"/>
@@ -27431,13 +27632,13 @@
     <w:abstractNumId w:val="32"/>
   </w:num>
   <w:num w:numId="147" w16cid:durableId="1728794379">
-    <w:abstractNumId w:val="142"/>
+    <w:abstractNumId w:val="143"/>
   </w:num>
   <w:num w:numId="148" w16cid:durableId="406999192">
     <w:abstractNumId w:val="125"/>
   </w:num>
   <w:num w:numId="149" w16cid:durableId="725881452">
-    <w:abstractNumId w:val="168"/>
+    <w:abstractNumId w:val="169"/>
   </w:num>
   <w:num w:numId="150" w16cid:durableId="1787580823">
     <w:abstractNumId w:val="101"/>
@@ -27449,7 +27650,7 @@
     <w:abstractNumId w:val="85"/>
   </w:num>
   <w:num w:numId="153" w16cid:durableId="1152334591">
-    <w:abstractNumId w:val="167"/>
+    <w:abstractNumId w:val="168"/>
   </w:num>
   <w:num w:numId="154" w16cid:durableId="410009203">
     <w:abstractNumId w:val="99"/>
@@ -27476,7 +27677,7 @@
     <w:abstractNumId w:val="116"/>
   </w:num>
   <w:num w:numId="162" w16cid:durableId="1338847534">
-    <w:abstractNumId w:val="178"/>
+    <w:abstractNumId w:val="179"/>
   </w:num>
   <w:num w:numId="163" w16cid:durableId="1810321478">
     <w:abstractNumId w:val="23"/>
@@ -27497,10 +27698,10 @@
     <w:abstractNumId w:val="103"/>
   </w:num>
   <w:num w:numId="169" w16cid:durableId="1844467959">
-    <w:abstractNumId w:val="172"/>
+    <w:abstractNumId w:val="173"/>
   </w:num>
   <w:num w:numId="170" w16cid:durableId="1272661858">
-    <w:abstractNumId w:val="150"/>
+    <w:abstractNumId w:val="151"/>
   </w:num>
   <w:num w:numId="171" w16cid:durableId="855534591">
     <w:abstractNumId w:val="109"/>
@@ -27512,7 +27713,7 @@
     <w:abstractNumId w:val="83"/>
   </w:num>
   <w:num w:numId="174" w16cid:durableId="165482887">
-    <w:abstractNumId w:val="161"/>
+    <w:abstractNumId w:val="162"/>
   </w:num>
   <w:num w:numId="175" w16cid:durableId="753627535">
     <w:abstractNumId w:val="17"/>
@@ -27524,7 +27725,7 @@
     <w:abstractNumId w:val="113"/>
   </w:num>
   <w:num w:numId="178" w16cid:durableId="38944511">
-    <w:abstractNumId w:val="177"/>
+    <w:abstractNumId w:val="178"/>
   </w:num>
   <w:num w:numId="179" w16cid:durableId="2129006701">
     <w:abstractNumId w:val="88"/>
@@ -27533,10 +27734,13 @@
     <w:abstractNumId w:val="70"/>
   </w:num>
   <w:num w:numId="181" w16cid:durableId="296836593">
-    <w:abstractNumId w:val="144"/>
+    <w:abstractNumId w:val="145"/>
   </w:num>
   <w:num w:numId="182" w16cid:durableId="747311430">
     <w:abstractNumId w:val="64"/>
+  </w:num>
+  <w:num w:numId="183" w16cid:durableId="1763641880">
+    <w:abstractNumId w:val="133"/>
   </w:num>
   <w:numIdMacAtCleanup w:val="33"/>
 </w:numbering>

</xml_diff>